<commit_message>
OOP Basics Bashsoft and Wrokshop complete!
</commit_message>
<xml_diff>
--- a/Worksho/07. CSharp-OOP-Basics-Workshop-Part-3.docx
+++ b/Worksho/07. CSharp-OOP-Basics-Workshop-Part-3.docx
@@ -1,6 +1,6 @@
 
 <file path=word/document.xml><?xml version="1.0" encoding="utf-8"?>
-<w:document xmlns:wpc="http://schemas.microsoft.com/office/word/2010/wordprocessingCanvas" xmlns:cx="http://schemas.microsoft.com/office/drawing/2014/chartex" xmlns:cx1="http://schemas.microsoft.com/office/drawing/2015/9/8/chartex" xmlns:cx2="http://schemas.microsoft.com/office/drawing/2015/10/21/chartex" xmlns:cx3="http://schemas.microsoft.com/office/drawing/2016/5/9/chartex" xmlns:cx4="http://schemas.microsoft.com/office/drawing/2016/5/10/chartex" xmlns:cx5="http://schemas.microsoft.com/office/drawing/2016/5/11/chartex" xmlns:cx6="http://schemas.microsoft.com/office/drawing/2016/5/12/chartex" xmlns:cx7="http://schemas.microsoft.com/office/drawing/2016/5/13/chartex" xmlns:cx8="http://schemas.microsoft.com/office/drawing/2016/5/14/chartex" xmlns:mc="http://schemas.openxmlformats.org/markup-compatibility/2006" xmlns:aink="http://schemas.microsoft.com/office/drawing/2016/ink" xmlns:am3d="http://schemas.microsoft.com/office/drawing/2017/model3d" xmlns:o="urn:schemas-microsoft-com:office:office" xmlns:r="http://schemas.openxmlformats.org/officeDocument/2006/relationships" xmlns:m="http://schemas.openxmlformats.org/officeDocument/2006/math" xmlns:v="urn:schemas-microsoft-com:vml" xmlns:wp14="http://schemas.microsoft.com/office/word/2010/wordprocessingDrawing" xmlns:wp="http://schemas.openxmlformats.org/drawingml/2006/wordprocessingDrawing" xmlns:w10="urn:schemas-microsoft-com:office:word" xmlns:w="http://schemas.openxmlformats.org/wordprocessingml/2006/main" xmlns:w14="http://schemas.microsoft.com/office/word/2010/wordml" xmlns:w15="http://schemas.microsoft.com/office/word/2012/wordml" xmlns:w16cid="http://schemas.microsoft.com/office/word/2016/wordml/cid" xmlns:w16se="http://schemas.microsoft.com/office/word/2015/wordml/symex" xmlns:wpg="http://schemas.microsoft.com/office/word/2010/wordprocessingGroup" xmlns:wpi="http://schemas.microsoft.com/office/word/2010/wordprocessingInk" xmlns:wne="http://schemas.microsoft.com/office/word/2006/wordml" xmlns:wps="http://schemas.microsoft.com/office/word/2010/wordprocessingShape" mc:Ignorable="w14 w15 w16se w16cid wp14">
+<w:document xmlns:wpc="http://schemas.microsoft.com/office/word/2010/wordprocessingCanvas" xmlns:cx="http://schemas.microsoft.com/office/drawing/2014/chartex" xmlns:cx1="http://schemas.microsoft.com/office/drawing/2015/9/8/chartex" xmlns:mc="http://schemas.openxmlformats.org/markup-compatibility/2006" xmlns:o="urn:schemas-microsoft-com:office:office" xmlns:r="http://schemas.openxmlformats.org/officeDocument/2006/relationships" xmlns:m="http://schemas.openxmlformats.org/officeDocument/2006/math" xmlns:v="urn:schemas-microsoft-com:vml" xmlns:wp14="http://schemas.microsoft.com/office/word/2010/wordprocessingDrawing" xmlns:wp="http://schemas.openxmlformats.org/drawingml/2006/wordprocessingDrawing" xmlns:w10="urn:schemas-microsoft-com:office:word" xmlns:w="http://schemas.openxmlformats.org/wordprocessingml/2006/main" xmlns:w14="http://schemas.microsoft.com/office/word/2010/wordml" xmlns:w15="http://schemas.microsoft.com/office/word/2012/wordml" xmlns:w16se="http://schemas.microsoft.com/office/word/2015/wordml/symex" xmlns:wpg="http://schemas.microsoft.com/office/word/2010/wordprocessingGroup" xmlns:wpi="http://schemas.microsoft.com/office/word/2010/wordprocessingInk" xmlns:wne="http://schemas.microsoft.com/office/word/2006/wordml" xmlns:wps="http://schemas.microsoft.com/office/word/2010/wordprocessingShape" mc:Ignorable="w14 w15 w16se wp14">
   <w:body>
     <w:p>
       <w:pPr>
@@ -51,15 +51,7 @@
         <w:t>view models</w:t>
       </w:r>
       <w:r>
-        <w:t xml:space="preserve"> are used </w:t>
-      </w:r>
-      <w:proofErr w:type="gramStart"/>
-      <w:r>
-        <w:t>in order to</w:t>
-      </w:r>
-      <w:proofErr w:type="gramEnd"/>
-      <w:r>
-        <w:t xml:space="preserve"> make </w:t>
+        <w:t xml:space="preserve"> are used in order to make </w:t>
       </w:r>
       <w:r>
         <w:t>displaying</w:t>
@@ -723,15 +715,7 @@
     </w:p>
     <w:p>
       <w:r>
-        <w:t xml:space="preserve">Now we </w:t>
-      </w:r>
-      <w:proofErr w:type="gramStart"/>
-      <w:r>
-        <w:t>have to</w:t>
-      </w:r>
-      <w:proofErr w:type="gramEnd"/>
-      <w:r>
-        <w:t xml:space="preserve"> make an</w:t>
+        <w:t>Now we have to make an</w:t>
       </w:r>
       <w:r>
         <w:t xml:space="preserve"> </w:t>
@@ -784,6 +768,7 @@
         <w:rPr>
           <w:noProof/>
         </w:rPr>
+        <w:lastRenderedPageBreak/>
         <w:drawing>
           <wp:inline distT="0" distB="0" distL="0" distR="0" wp14:anchorId="75C76658" wp14:editId="0A84BBC9">
             <wp:extent cx="3848100" cy="200025"/>
@@ -1091,15 +1076,7 @@
         <w:t>LINE_LENGTH</w:t>
       </w:r>
       <w:r>
-        <w:t xml:space="preserve">’s value on each iteration. Then all you </w:t>
-      </w:r>
-      <w:proofErr w:type="gramStart"/>
-      <w:r>
-        <w:t>have to</w:t>
-      </w:r>
-      <w:proofErr w:type="gramEnd"/>
-      <w:r>
-        <w:t xml:space="preserve"> do is </w:t>
+        <w:t xml:space="preserve">’s value on each iteration. Then all you have to do is </w:t>
       </w:r>
       <w:r>
         <w:rPr>
@@ -1481,6 +1458,7 @@
         </w:rPr>
       </w:pPr>
       <w:r>
+        <w:lastRenderedPageBreak/>
         <w:t xml:space="preserve">And a property that holds the content which will be of type… guess what… </w:t>
       </w:r>
       <w:r>
@@ -2185,6 +2163,7 @@
         <w:pStyle w:val="Heading3"/>
       </w:pPr>
       <w:r>
+        <w:lastRenderedPageBreak/>
         <w:t>Post Service</w:t>
       </w:r>
     </w:p>
@@ -2220,15 +2199,7 @@
         <w:t>now,</w:t>
       </w:r>
       <w:r>
-        <w:t xml:space="preserve"> we are going to implement just two methods </w:t>
-      </w:r>
-      <w:proofErr w:type="gramStart"/>
-      <w:r>
-        <w:t>in order to</w:t>
-      </w:r>
-      <w:proofErr w:type="gramEnd"/>
-      <w:r>
-        <w:t xml:space="preserve"> finish</w:t>
+        <w:t xml:space="preserve"> we are going to implement just two methods in order to finish</w:t>
       </w:r>
       <w:r>
         <w:t xml:space="preserve"> the</w:t>
@@ -2772,15 +2743,7 @@
     </w:p>
     <w:p>
       <w:r>
-        <w:t xml:space="preserve">The thing we </w:t>
-      </w:r>
-      <w:proofErr w:type="gramStart"/>
-      <w:r>
-        <w:t>have to</w:t>
-      </w:r>
-      <w:proofErr w:type="gramEnd"/>
-      <w:r>
-        <w:t xml:space="preserve"> finish here </w:t>
+        <w:t xml:space="preserve">The thing we have to finish here </w:t>
       </w:r>
       <w:r>
         <w:t>are</w:t>
@@ -2919,6 +2882,7 @@
     </w:p>
     <w:p>
       <w:r>
+        <w:lastRenderedPageBreak/>
         <w:t xml:space="preserve">Set the content lines with the result of get lines with </w:t>
       </w:r>
       <w:r>
@@ -3300,6 +3264,7 @@
         <w:rPr>
           <w:noProof/>
         </w:rPr>
+        <w:lastRenderedPageBreak/>
         <w:drawing>
           <wp:inline distT="0" distB="0" distL="0" distR="0" wp14:anchorId="161EF56E" wp14:editId="00566D58">
             <wp:extent cx="5019675" cy="4124902"/>
@@ -3738,6 +3703,7 @@
         <w:rPr>
           <w:noProof/>
         </w:rPr>
+        <w:lastRenderedPageBreak/>
         <w:drawing>
           <wp:inline distT="0" distB="0" distL="0" distR="0" wp14:anchorId="45A8DDF2" wp14:editId="7A577656">
             <wp:extent cx="3810000" cy="190500"/>
@@ -3935,10 +3901,10 @@
           <w:noProof/>
         </w:rPr>
         <w:drawing>
-          <wp:inline distT="0" distB="0" distL="0" distR="0" wp14:anchorId="4B91BD04" wp14:editId="310D18B2">
-            <wp:extent cx="3381375" cy="923925"/>
+          <wp:inline distT="0" distB="0" distL="0" distR="0" wp14:anchorId="16E2C8BC" wp14:editId="0C18B9E9">
+            <wp:extent cx="3305175" cy="695325"/>
             <wp:effectExtent l="0" t="0" r="9525" b="9525"/>
-            <wp:docPr id="84" name="Picture 84" descr="C:\Users\david\Documents\ShareX\Screenshots\2018-03\devenv_2018-03-07_21-41-16.png"/>
+            <wp:docPr id="71" name="Picture 71" descr="C:\Users\david\Documents\ShareX\Screenshots\2018-03\devenv_2018-03-08_23-07-34.png"/>
             <wp:cNvGraphicFramePr>
               <a:graphicFrameLocks xmlns:a="http://schemas.openxmlformats.org/drawingml/2006/main" noChangeAspect="1"/>
             </wp:cNvGraphicFramePr>
@@ -3946,7 +3912,7 @@
               <a:graphicData uri="http://schemas.openxmlformats.org/drawingml/2006/picture">
                 <pic:pic xmlns:pic="http://schemas.openxmlformats.org/drawingml/2006/picture">
                   <pic:nvPicPr>
-                    <pic:cNvPr id="0" name="Picture 44" descr="C:\Users\david\Documents\ShareX\Screenshots\2018-03\devenv_2018-03-07_21-41-16.png"/>
+                    <pic:cNvPr id="0" name="Picture 1" descr="C:\Users\david\Documents\ShareX\Screenshots\2018-03\devenv_2018-03-08_23-07-34.png"/>
                     <pic:cNvPicPr>
                       <a:picLocks noChangeAspect="1" noChangeArrowheads="1"/>
                     </pic:cNvPicPr>
@@ -3967,7 +3933,7 @@
                   <pic:spPr bwMode="auto">
                     <a:xfrm>
                       <a:off x="0" y="0"/>
-                      <a:ext cx="3381375" cy="923925"/>
+                      <a:ext cx="3305175" cy="695325"/>
                     </a:xfrm>
                     <a:prstGeom prst="rect">
                       <a:avLst/>
@@ -4106,6 +4072,8 @@
           </wp:inline>
         </w:drawing>
       </w:r>
+      <w:bookmarkStart w:id="0" w:name="_GoBack"/>
+      <w:bookmarkEnd w:id="0"/>
     </w:p>
     <w:p>
       <w:r>
@@ -4330,7 +4298,11 @@
         <w:t xml:space="preserve">between 1 and 10 </w:t>
       </w:r>
       <w:r>
-        <w:t>that means the cursor is on</w:t>
+        <w:t xml:space="preserve">that means </w:t>
+      </w:r>
+      <w:r>
+        <w:lastRenderedPageBreak/>
+        <w:t>the cursor is on</w:t>
       </w:r>
       <w:r>
         <w:t xml:space="preserve"> a</w:t>
@@ -4348,15 +4320,7 @@
         <w:t xml:space="preserve"> and its value should be set t</w:t>
       </w:r>
       <w:r>
-        <w:t>o 1 (</w:t>
-      </w:r>
-      <w:proofErr w:type="gramStart"/>
-      <w:r>
-        <w:t>take a look</w:t>
-      </w:r>
-      <w:proofErr w:type="gramEnd"/>
-      <w:r>
-        <w:t xml:space="preserve"> at the </w:t>
+        <w:t xml:space="preserve">o 1 (take a look at the </w:t>
       </w:r>
       <w:r>
         <w:rPr>
@@ -4502,13 +4466,8 @@
           <w:lang w:val="bg-BG"/>
         </w:rPr>
       </w:pPr>
-      <w:proofErr w:type="gramStart"/>
-      <w:r>
-        <w:t>All of</w:t>
-      </w:r>
-      <w:proofErr w:type="gramEnd"/>
-      <w:r>
-        <w:t xml:space="preserve"> the commands you need to invoke are </w:t>
+      <w:r>
+        <w:t xml:space="preserve">All of the commands you need to invoke are </w:t>
       </w:r>
       <w:r>
         <w:rPr>
@@ -4526,15 +4485,7 @@
         <w:t>NextPage</w:t>
       </w:r>
       <w:r>
-        <w:t xml:space="preserve">… And is </w:t>
-      </w:r>
-      <w:proofErr w:type="gramStart"/>
-      <w:r>
-        <w:t>actually just</w:t>
-      </w:r>
-      <w:proofErr w:type="gramEnd"/>
-      <w:r>
-        <w:t xml:space="preserve"> one method, right? </w:t>
+        <w:t xml:space="preserve">… And is actually just one method, right? </w:t>
       </w:r>
       <w:r>
         <w:t>So,</w:t>
@@ -4711,6 +4662,7 @@
         <w:rPr>
           <w:noProof/>
         </w:rPr>
+        <w:lastRenderedPageBreak/>
         <w:drawing>
           <wp:inline distT="0" distB="0" distL="0" distR="0" wp14:anchorId="33017DE6" wp14:editId="5671B965">
             <wp:extent cx="2762250" cy="2582299"/>
@@ -4929,6 +4881,7 @@
         <w:pStyle w:val="Heading3"/>
       </w:pPr>
       <w:r>
+        <w:lastRenderedPageBreak/>
         <w:t xml:space="preserve">Helpers </w:t>
       </w:r>
     </w:p>
@@ -4943,15 +4896,7 @@
         <w:t>enum</w:t>
       </w:r>
       <w:r>
-        <w:t xml:space="preserve"> is </w:t>
-      </w:r>
-      <w:proofErr w:type="gramStart"/>
-      <w:r>
-        <w:t>exactly the same</w:t>
-      </w:r>
-      <w:proofErr w:type="gramEnd"/>
-      <w:r>
-        <w:t xml:space="preserve"> with the previous controller</w:t>
+        <w:t xml:space="preserve"> is exactly the same with the previous controller</w:t>
       </w:r>
       <w:r>
         <w:t>.</w:t>
@@ -5445,6 +5390,48 @@
     </w:p>
     <w:p>
       <w:r>
+        <w:rPr>
+          <w:noProof/>
+        </w:rPr>
+        <w:drawing>
+          <wp:inline distT="0" distB="0" distL="0" distR="0" wp14:anchorId="27D23278" wp14:editId="45E6E1C3">
+            <wp:extent cx="3343275" cy="885825"/>
+            <wp:effectExtent l="0" t="0" r="9525" b="9525"/>
+            <wp:docPr id="67" name="Picture 67"/>
+            <wp:cNvGraphicFramePr>
+              <a:graphicFrameLocks xmlns:a="http://schemas.openxmlformats.org/drawingml/2006/main" noChangeAspect="1"/>
+            </wp:cNvGraphicFramePr>
+            <a:graphic xmlns:a="http://schemas.openxmlformats.org/drawingml/2006/main">
+              <a:graphicData uri="http://schemas.openxmlformats.org/drawingml/2006/picture">
+                <pic:pic xmlns:pic="http://schemas.openxmlformats.org/drawingml/2006/picture">
+                  <pic:nvPicPr>
+                    <pic:cNvPr id="1" name=""/>
+                    <pic:cNvPicPr/>
+                  </pic:nvPicPr>
+                  <pic:blipFill>
+                    <a:blip r:embed="rId65"/>
+                    <a:stretch>
+                      <a:fillRect/>
+                    </a:stretch>
+                  </pic:blipFill>
+                  <pic:spPr>
+                    <a:xfrm>
+                      <a:off x="0" y="0"/>
+                      <a:ext cx="3343275" cy="885825"/>
+                    </a:xfrm>
+                    <a:prstGeom prst="rect">
+                      <a:avLst/>
+                    </a:prstGeom>
+                  </pic:spPr>
+                </pic:pic>
+              </a:graphicData>
+            </a:graphic>
+          </wp:inline>
+        </w:drawing>
+      </w:r>
+    </w:p>
+    <w:p>
+      <w:r>
         <w:t>For our next method we will need a post service we nee</w:t>
       </w:r>
       <w:r>
@@ -5528,6 +5515,7 @@
         <w:rPr>
           <w:noProof/>
         </w:rPr>
+        <w:lastRenderedPageBreak/>
         <w:drawing>
           <wp:inline distT="0" distB="0" distL="0" distR="0" wp14:anchorId="32A91020" wp14:editId="018A3C32">
             <wp:extent cx="5600700" cy="1665539"/>
@@ -5546,7 +5534,7 @@
                     </pic:cNvPicPr>
                   </pic:nvPicPr>
                   <pic:blipFill>
-                    <a:blip r:embed="rId65">
+                    <a:blip r:embed="rId66">
                       <a:extLst>
                         <a:ext uri="{28A0092B-C50C-407E-A947-70E740481C1C}">
                           <a14:useLocalDpi xmlns:a14="http://schemas.microsoft.com/office/drawing/2010/main" val="0"/>
@@ -5630,7 +5618,7 @@
                     </pic:cNvPicPr>
                   </pic:nvPicPr>
                   <pic:blipFill>
-                    <a:blip r:embed="rId66">
+                    <a:blip r:embed="rId67">
                       <a:extLst>
                         <a:ext uri="{28A0092B-C50C-407E-A947-70E740481C1C}">
                           <a14:useLocalDpi xmlns:a14="http://schemas.microsoft.com/office/drawing/2010/main" val="0"/>
@@ -5750,7 +5738,7 @@
                     </pic:cNvPicPr>
                   </pic:nvPicPr>
                   <pic:blipFill>
-                    <a:blip r:embed="rId67">
+                    <a:blip r:embed="rId68">
                       <a:extLst>
                         <a:ext uri="{28A0092B-C50C-407E-A947-70E740481C1C}">
                           <a14:useLocalDpi xmlns:a14="http://schemas.microsoft.com/office/drawing/2010/main" val="0"/>
@@ -5841,7 +5829,7 @@
                     </pic:cNvPicPr>
                   </pic:nvPicPr>
                   <pic:blipFill>
-                    <a:blip r:embed="rId68">
+                    <a:blip r:embed="rId69">
                       <a:extLst>
                         <a:ext uri="{28A0092B-C50C-407E-A947-70E740481C1C}">
                           <a14:useLocalDpi xmlns:a14="http://schemas.microsoft.com/office/drawing/2010/main" val="0"/>
@@ -5878,6 +5866,7 @@
         <w:pStyle w:val="Heading3"/>
       </w:pPr>
       <w:r>
+        <w:lastRenderedPageBreak/>
         <w:t>Constructor</w:t>
       </w:r>
     </w:p>
@@ -5927,7 +5916,7 @@
                     </pic:cNvPicPr>
                   </pic:nvPicPr>
                   <pic:blipFill>
-                    <a:blip r:embed="rId69">
+                    <a:blip r:embed="rId70">
                       <a:extLst>
                         <a:ext uri="{28A0092B-C50C-407E-A947-70E740481C1C}">
                           <a14:useLocalDpi xmlns:a14="http://schemas.microsoft.com/office/drawing/2010/main" val="0"/>
@@ -6037,7 +6026,7 @@
                     </pic:cNvPicPr>
                   </pic:nvPicPr>
                   <pic:blipFill>
-                    <a:blip r:embed="rId70">
+                    <a:blip r:embed="rId71">
                       <a:extLst>
                         <a:ext uri="{28A0092B-C50C-407E-A947-70E740481C1C}">
                           <a14:useLocalDpi xmlns:a14="http://schemas.microsoft.com/office/drawing/2010/main" val="0"/>
@@ -6153,7 +6142,7 @@
                     </pic:cNvPicPr>
                   </pic:nvPicPr>
                   <pic:blipFill>
-                    <a:blip r:embed="rId71">
+                    <a:blip r:embed="rId72">
                       <a:extLst>
                         <a:ext uri="{28A0092B-C50C-407E-A947-70E740481C1C}">
                           <a14:useLocalDpi xmlns:a14="http://schemas.microsoft.com/office/drawing/2010/main" val="0"/>
@@ -6194,16 +6183,11 @@
       </w:r>
     </w:p>
     <w:p>
-      <w:proofErr w:type="gramStart"/>
       <w:r>
         <w:t xml:space="preserve">First of </w:t>
       </w:r>
       <w:r>
-        <w:t>all</w:t>
-      </w:r>
-      <w:proofErr w:type="gramEnd"/>
-      <w:r>
-        <w:t>,</w:t>
+        <w:t>all,</w:t>
       </w:r>
       <w:r>
         <w:t xml:space="preserve"> get rid of </w:t>
@@ -6269,7 +6253,7 @@
                     </pic:cNvPicPr>
                   </pic:nvPicPr>
                   <pic:blipFill>
-                    <a:blip r:embed="rId72">
+                    <a:blip r:embed="rId73">
                       <a:extLst>
                         <a:ext uri="{28A0092B-C50C-407E-A947-70E740481C1C}">
                           <a14:useLocalDpi xmlns:a14="http://schemas.microsoft.com/office/drawing/2010/main" val="0"/>
@@ -6306,6 +6290,7 @@
         <w:pStyle w:val="Heading3"/>
       </w:pPr>
       <w:r>
+        <w:lastRenderedPageBreak/>
         <w:t>Methods</w:t>
       </w:r>
     </w:p>
@@ -6352,7 +6337,7 @@
                     </pic:cNvPicPr>
                   </pic:nvPicPr>
                   <pic:blipFill>
-                    <a:blip r:embed="rId73">
+                    <a:blip r:embed="rId74">
                       <a:extLst>
                         <a:ext uri="{28A0092B-C50C-407E-A947-70E740481C1C}">
                           <a14:useLocalDpi xmlns:a14="http://schemas.microsoft.com/office/drawing/2010/main" val="0"/>
@@ -6441,7 +6426,7 @@
                     </pic:cNvPicPr>
                   </pic:nvPicPr>
                   <pic:blipFill>
-                    <a:blip r:embed="rId74">
+                    <a:blip r:embed="rId75">
                       <a:extLst>
                         <a:ext uri="{28A0092B-C50C-407E-A947-70E740481C1C}">
                           <a14:useLocalDpi xmlns:a14="http://schemas.microsoft.com/office/drawing/2010/main" val="0"/>
@@ -6570,7 +6555,7 @@
                     </pic:cNvPicPr>
                   </pic:nvPicPr>
                   <pic:blipFill>
-                    <a:blip r:embed="rId75">
+                    <a:blip r:embed="rId76">
                       <a:extLst>
                         <a:ext uri="{28A0092B-C50C-407E-A947-70E740481C1C}">
                           <a14:useLocalDpi xmlns:a14="http://schemas.microsoft.com/office/drawing/2010/main" val="0"/>
@@ -6648,7 +6633,7 @@
                     </pic:cNvPicPr>
                   </pic:nvPicPr>
                   <pic:blipFill>
-                    <a:blip r:embed="rId76">
+                    <a:blip r:embed="rId77">
                       <a:extLst>
                         <a:ext uri="{28A0092B-C50C-407E-A947-70E740481C1C}">
                           <a14:useLocalDpi xmlns:a14="http://schemas.microsoft.com/office/drawing/2010/main" val="0"/>
@@ -6717,7 +6702,7 @@
                     </pic:cNvPicPr>
                   </pic:nvPicPr>
                   <pic:blipFill>
-                    <a:blip r:embed="rId77">
+                    <a:blip r:embed="rId78">
                       <a:extLst>
                         <a:ext uri="{28A0092B-C50C-407E-A947-70E740481C1C}">
                           <a14:useLocalDpi xmlns:a14="http://schemas.microsoft.com/office/drawing/2010/main" val="0"/>
@@ -6762,15 +6747,7 @@
         <w:t>Again,</w:t>
       </w:r>
       <w:r>
-        <w:t xml:space="preserve"> we </w:t>
-      </w:r>
-      <w:proofErr w:type="gramStart"/>
-      <w:r>
-        <w:t>have to</w:t>
-      </w:r>
-      <w:proofErr w:type="gramEnd"/>
-      <w:r>
-        <w:t xml:space="preserve"> implem</w:t>
+        <w:t xml:space="preserve"> we have to implem</w:t>
       </w:r>
       <w:r>
         <w:t xml:space="preserve">ent the switch that returns different menu state depending on the index of the command. Since we’ve got only two commands in our </w:t>
@@ -6848,7 +6825,7 @@
                     </pic:cNvPicPr>
                   </pic:nvPicPr>
                   <pic:blipFill>
-                    <a:blip r:embed="rId78">
+                    <a:blip r:embed="rId79">
                       <a:extLst>
                         <a:ext uri="{28A0092B-C50C-407E-A947-70E740481C1C}">
                           <a14:useLocalDpi xmlns:a14="http://schemas.microsoft.com/office/drawing/2010/main" val="0"/>
@@ -6932,7 +6909,7 @@
                     </pic:cNvPicPr>
                   </pic:nvPicPr>
                   <pic:blipFill>
-                    <a:blip r:embed="rId79">
+                    <a:blip r:embed="rId80">
                       <a:extLst>
                         <a:ext uri="{28A0092B-C50C-407E-A947-70E740481C1C}">
                           <a14:useLocalDpi xmlns:a14="http://schemas.microsoft.com/office/drawing/2010/main" val="0"/>
@@ -6966,15 +6943,7 @@
     </w:p>
     <w:p>
       <w:r>
-        <w:t xml:space="preserve">That’s all you </w:t>
-      </w:r>
-      <w:proofErr w:type="gramStart"/>
-      <w:r>
-        <w:t>have to</w:t>
-      </w:r>
-      <w:proofErr w:type="gramEnd"/>
-      <w:r>
-        <w:t xml:space="preserve"> do here. Just don’t forget to throw Exception if the index doesn’t match any case.</w:t>
+        <w:t>That’s all you have to do here. Just don’t forget to throw Exception if the index doesn’t match any case.</w:t>
       </w:r>
     </w:p>
     <w:p>
@@ -6985,6 +6954,7 @@
         <w:rPr>
           <w:noProof/>
         </w:rPr>
+        <w:lastRenderedPageBreak/>
         <w:t>MenuController’s</w:t>
       </w:r>
       <w:r>
@@ -7115,7 +7085,7 @@
                     </pic:cNvPicPr>
                   </pic:nvPicPr>
                   <pic:blipFill>
-                    <a:blip r:embed="rId80">
+                    <a:blip r:embed="rId81">
                       <a:extLst>
                         <a:ext uri="{28A0092B-C50C-407E-A947-70E740481C1C}">
                           <a14:useLocalDpi xmlns:a14="http://schemas.microsoft.com/office/drawing/2010/main" val="0"/>
@@ -7189,13 +7159,8 @@
       </w:r>
     </w:p>
     <w:p>
-      <w:proofErr w:type="gramStart"/>
-      <w:r>
-        <w:t>Take a look</w:t>
-      </w:r>
-      <w:proofErr w:type="gramEnd"/>
-      <w:r>
-        <w:t xml:space="preserve"> at the fields you are provided with by default, their names </w:t>
+      <w:r>
+        <w:t xml:space="preserve">Take a look at the fields you are provided with by default, their names </w:t>
       </w:r>
       <w:r>
         <w:rPr>
@@ -7215,15 +7180,7 @@
     </w:p>
     <w:p>
       <w:r>
-        <w:t xml:space="preserve">You </w:t>
-      </w:r>
-      <w:proofErr w:type="gramStart"/>
-      <w:r>
-        <w:t>have to</w:t>
-      </w:r>
-      <w:proofErr w:type="gramEnd"/>
-      <w:r>
-        <w:t xml:space="preserve"> add two more fields that will hold the coordinates of the center of the cons</w:t>
+        <w:t>You have to add two more fields that will hold the coordinates of the center of the cons</w:t>
       </w:r>
       <w:r>
         <w:t xml:space="preserve">ole. You can get them from the </w:t>
@@ -7241,15 +7198,7 @@
         <w:t>osition</w:t>
       </w:r>
       <w:r>
-        <w:t xml:space="preserve"> class that </w:t>
-      </w:r>
-      <w:proofErr w:type="gramStart"/>
-      <w:r>
-        <w:t>is located in</w:t>
-      </w:r>
-      <w:proofErr w:type="gramEnd"/>
-      <w:r>
-        <w:t xml:space="preserve"> </w:t>
+        <w:t xml:space="preserve"> class that is located in </w:t>
       </w:r>
       <w:r>
         <w:rPr>
@@ -7284,7 +7233,7 @@
                     </pic:cNvPicPr>
                   </pic:nvPicPr>
                   <pic:blipFill>
-                    <a:blip r:embed="rId81">
+                    <a:blip r:embed="rId82">
                       <a:extLst>
                         <a:ext uri="{28A0092B-C50C-407E-A947-70E740481C1C}">
                           <a14:useLocalDpi xmlns:a14="http://schemas.microsoft.com/office/drawing/2010/main" val="0"/>
@@ -7412,7 +7361,7 @@
                     </pic:cNvPicPr>
                   </pic:nvPicPr>
                   <pic:blipFill>
-                    <a:blip r:embed="rId82">
+                    <a:blip r:embed="rId83">
                       <a:extLst>
                         <a:ext uri="{28A0092B-C50C-407E-A947-70E740481C1C}">
                           <a14:useLocalDpi xmlns:a14="http://schemas.microsoft.com/office/drawing/2010/main" val="0"/>
@@ -7495,7 +7444,7 @@
                     </pic:cNvPicPr>
                   </pic:nvPicPr>
                   <pic:blipFill>
-                    <a:blip r:embed="rId83">
+                    <a:blip r:embed="rId84">
                       <a:extLst>
                         <a:ext uri="{28A0092B-C50C-407E-A947-70E740481C1C}">
                           <a14:useLocalDpi xmlns:a14="http://schemas.microsoft.com/office/drawing/2010/main" val="0"/>
@@ -7532,15 +7481,7 @@
         <w:t>Next,</w:t>
       </w:r>
       <w:r>
-        <w:t xml:space="preserve"> we need a text area as a property where we will get our text from. You could </w:t>
-      </w:r>
-      <w:proofErr w:type="gramStart"/>
-      <w:r>
-        <w:t>take a look</w:t>
-      </w:r>
-      <w:proofErr w:type="gramEnd"/>
-      <w:r>
-        <w:t xml:space="preserve"> at the implementation of the </w:t>
+        <w:t xml:space="preserve"> we need a text area as a property where we will get our text from. You could take a look at the implementation of the </w:t>
       </w:r>
       <w:r>
         <w:rPr>
@@ -7562,6 +7503,7 @@
         <w:rPr>
           <w:noProof/>
         </w:rPr>
+        <w:lastRenderedPageBreak/>
         <w:drawing>
           <wp:inline distT="0" distB="0" distL="0" distR="0" wp14:anchorId="51B8239B" wp14:editId="7BBAA33B">
             <wp:extent cx="2990850" cy="190500"/>
@@ -7580,7 +7522,7 @@
                     </pic:cNvPicPr>
                   </pic:nvPicPr>
                   <pic:blipFill>
-                    <a:blip r:embed="rId84">
+                    <a:blip r:embed="rId85">
                       <a:extLst>
                         <a:ext uri="{28A0092B-C50C-407E-A947-70E740481C1C}">
                           <a14:useLocalDpi xmlns:a14="http://schemas.microsoft.com/office/drawing/2010/main" val="0"/>
@@ -7667,7 +7609,7 @@
                     </pic:cNvPicPr>
                   </pic:nvPicPr>
                   <pic:blipFill>
-                    <a:blip r:embed="rId85">
+                    <a:blip r:embed="rId86">
                       <a:extLst>
                         <a:ext uri="{28A0092B-C50C-407E-A947-70E740481C1C}">
                           <a14:useLocalDpi xmlns:a14="http://schemas.microsoft.com/office/drawing/2010/main" val="0"/>
@@ -7753,7 +7695,7 @@
                     </pic:cNvPicPr>
                   </pic:nvPicPr>
                   <pic:blipFill>
-                    <a:blip r:embed="rId86">
+                    <a:blip r:embed="rId87">
                       <a:extLst>
                         <a:ext uri="{28A0092B-C50C-407E-A947-70E740481C1C}">
                           <a14:useLocalDpi xmlns:a14="http://schemas.microsoft.com/office/drawing/2010/main" val="0"/>
@@ -7923,7 +7865,7 @@
                     </pic:cNvPicPr>
                   </pic:nvPicPr>
                   <pic:blipFill>
-                    <a:blip r:embed="rId87">
+                    <a:blip r:embed="rId88">
                       <a:extLst>
                         <a:ext uri="{28A0092B-C50C-407E-A947-70E740481C1C}">
                           <a14:useLocalDpi xmlns:a14="http://schemas.microsoft.com/office/drawing/2010/main" val="0"/>
@@ -7992,7 +7934,7 @@
                     </pic:cNvPicPr>
                   </pic:nvPicPr>
                   <pic:blipFill>
-                    <a:blip r:embed="rId88">
+                    <a:blip r:embed="rId89">
                       <a:extLst>
                         <a:ext uri="{28A0092B-C50C-407E-A947-70E740481C1C}">
                           <a14:useLocalDpi xmlns:a14="http://schemas.microsoft.com/office/drawing/2010/main" val="0"/>
@@ -8042,6 +7984,7 @@
         <w:rPr>
           <w:noProof/>
         </w:rPr>
+        <w:lastRenderedPageBreak/>
         <w:drawing>
           <wp:inline distT="0" distB="0" distL="0" distR="0" wp14:anchorId="6EBA56A6" wp14:editId="52C43F3E">
             <wp:extent cx="2819400" cy="3228975"/>
@@ -8060,7 +8003,7 @@
                     </pic:cNvPicPr>
                   </pic:nvPicPr>
                   <pic:blipFill>
-                    <a:blip r:embed="rId89">
+                    <a:blip r:embed="rId90">
                       <a:extLst>
                         <a:ext uri="{28A0092B-C50C-407E-A947-70E740481C1C}">
                           <a14:useLocalDpi xmlns:a14="http://schemas.microsoft.com/office/drawing/2010/main" val="0"/>
@@ -8182,7 +8125,7 @@
                     </pic:cNvPicPr>
                   </pic:nvPicPr>
                   <pic:blipFill>
-                    <a:blip r:embed="rId90">
+                    <a:blip r:embed="rId91">
                       <a:extLst>
                         <a:ext uri="{28A0092B-C50C-407E-A947-70E740481C1C}">
                           <a14:useLocalDpi xmlns:a14="http://schemas.microsoft.com/office/drawing/2010/main" val="0"/>
@@ -8225,20 +8168,7 @@
         <w:t>Post</w:t>
       </w:r>
       <w:r>
-        <w:t xml:space="preserve"> and </w:t>
-      </w:r>
-      <w:proofErr w:type="gramStart"/>
-      <w:r>
-        <w:t>in order to</w:t>
-      </w:r>
-      <w:proofErr w:type="gramEnd"/>
-      <w:r>
-        <w:t xml:space="preserve"> imple</w:t>
-      </w:r>
-      <w:bookmarkStart w:id="0" w:name="_GoBack"/>
-      <w:bookmarkEnd w:id="0"/>
-      <w:r>
-        <w:t xml:space="preserve">ment that case we will have to make ourselves a service method called </w:t>
+        <w:t xml:space="preserve"> and in order to implement that case we will have to make ourselves a service method called </w:t>
       </w:r>
       <w:r>
         <w:rPr>
@@ -8278,13 +8208,8 @@
       </w:r>
     </w:p>
     <w:p>
-      <w:proofErr w:type="gramStart"/>
-      <w:r>
-        <w:t>First</w:t>
-      </w:r>
-      <w:proofErr w:type="gramEnd"/>
-      <w:r>
-        <w:t xml:space="preserve"> we need to create a method that ensures that we have the category for the post we are trying to add:</w:t>
+      <w:r>
+        <w:t>First we need to create a method that ensures that we have the category for the post we are trying to add:</w:t>
       </w:r>
     </w:p>
     <w:p>
@@ -8310,7 +8235,7 @@
                     </pic:cNvPicPr>
                   </pic:nvPicPr>
                   <pic:blipFill>
-                    <a:blip r:embed="rId91">
+                    <a:blip r:embed="rId92">
                       <a:extLst>
                         <a:ext uri="{28A0092B-C50C-407E-A947-70E740481C1C}">
                           <a14:useLocalDpi xmlns:a14="http://schemas.microsoft.com/office/drawing/2010/main" val="0"/>
@@ -8399,7 +8324,7 @@
                     </pic:cNvPicPr>
                   </pic:nvPicPr>
                   <pic:blipFill>
-                    <a:blip r:embed="rId92">
+                    <a:blip r:embed="rId93">
                       <a:extLst>
                         <a:ext uri="{28A0092B-C50C-407E-A947-70E740481C1C}">
                           <a14:useLocalDpi xmlns:a14="http://schemas.microsoft.com/office/drawing/2010/main" val="0"/>
@@ -8433,6 +8358,7 @@
     </w:p>
     <w:p>
       <w:r>
+        <w:lastRenderedPageBreak/>
         <w:t xml:space="preserve">In it crate </w:t>
       </w:r>
       <w:r>
@@ -8495,7 +8421,7 @@
                     </pic:cNvPicPr>
                   </pic:nvPicPr>
                   <pic:blipFill>
-                    <a:blip r:embed="rId93">
+                    <a:blip r:embed="rId94">
                       <a:extLst>
                         <a:ext uri="{28A0092B-C50C-407E-A947-70E740481C1C}">
                           <a14:useLocalDpi xmlns:a14="http://schemas.microsoft.com/office/drawing/2010/main" val="0"/>
@@ -8573,7 +8499,7 @@
                     </pic:cNvPicPr>
                   </pic:nvPicPr>
                   <pic:blipFill>
-                    <a:blip r:embed="rId94">
+                    <a:blip r:embed="rId95">
                       <a:extLst>
                         <a:ext uri="{28A0092B-C50C-407E-A947-70E740481C1C}">
                           <a14:useLocalDpi xmlns:a14="http://schemas.microsoft.com/office/drawing/2010/main" val="0"/>
@@ -8660,7 +8586,7 @@
                     </pic:cNvPicPr>
                   </pic:nvPicPr>
                   <pic:blipFill>
-                    <a:blip r:embed="rId95">
+                    <a:blip r:embed="rId96">
                       <a:extLst>
                         <a:ext uri="{28A0092B-C50C-407E-A947-70E740481C1C}">
                           <a14:useLocalDpi xmlns:a14="http://schemas.microsoft.com/office/drawing/2010/main" val="0"/>
@@ -8703,15 +8629,7 @@
         <w:t>id</w:t>
       </w:r>
       <w:r>
-        <w:t xml:space="preserve"> for the entity we’re about to create. </w:t>
-      </w:r>
-      <w:proofErr w:type="gramStart"/>
-      <w:r>
-        <w:t>You</w:t>
-      </w:r>
-      <w:proofErr w:type="gramEnd"/>
-      <w:r>
-        <w:t xml:space="preserve"> ca see how in the </w:t>
+        <w:t xml:space="preserve"> for the entity we’re about to create. You ca see how in the </w:t>
       </w:r>
       <w:r>
         <w:rPr>
@@ -8724,13 +8642,8 @@
       </w:r>
     </w:p>
     <w:p>
-      <w:proofErr w:type="gramStart"/>
-      <w:r>
-        <w:t>Next</w:t>
-      </w:r>
-      <w:proofErr w:type="gramEnd"/>
-      <w:r>
-        <w:t xml:space="preserve"> we fetch our post author calling the </w:t>
+      <w:r>
+        <w:t xml:space="preserve">Next we fetch our post author calling the </w:t>
       </w:r>
       <w:r>
         <w:rPr>
@@ -8783,7 +8696,7 @@
                     </pic:cNvPicPr>
                   </pic:nvPicPr>
                   <pic:blipFill>
-                    <a:blip r:embed="rId96">
+                    <a:blip r:embed="rId97">
                       <a:extLst>
                         <a:ext uri="{28A0092B-C50C-407E-A947-70E740481C1C}">
                           <a14:useLocalDpi xmlns:a14="http://schemas.microsoft.com/office/drawing/2010/main" val="0"/>
@@ -8857,7 +8770,7 @@
                     </pic:cNvPicPr>
                   </pic:nvPicPr>
                   <pic:blipFill>
-                    <a:blip r:embed="rId97">
+                    <a:blip r:embed="rId98">
                       <a:extLst>
                         <a:ext uri="{28A0092B-C50C-407E-A947-70E740481C1C}">
                           <a14:useLocalDpi xmlns:a14="http://schemas.microsoft.com/office/drawing/2010/main" val="0"/>
@@ -8930,7 +8843,7 @@
                     </pic:cNvPicPr>
                   </pic:nvPicPr>
                   <pic:blipFill>
-                    <a:blip r:embed="rId98">
+                    <a:blip r:embed="rId99">
                       <a:extLst>
                         <a:ext uri="{28A0092B-C50C-407E-A947-70E740481C1C}">
                           <a14:useLocalDpi xmlns:a14="http://schemas.microsoft.com/office/drawing/2010/main" val="0"/>
@@ -8980,6 +8893,7 @@
         <w:rPr>
           <w:noProof/>
         </w:rPr>
+        <w:lastRenderedPageBreak/>
         <w:drawing>
           <wp:inline distT="0" distB="0" distL="0" distR="0" wp14:anchorId="60047DC4" wp14:editId="3D062E7F">
             <wp:extent cx="5571460" cy="2919621"/>
@@ -8998,7 +8912,7 @@
                     </pic:cNvPicPr>
                   </pic:nvPicPr>
                   <pic:blipFill>
-                    <a:blip r:embed="rId99">
+                    <a:blip r:embed="rId100">
                       <a:extLst>
                         <a:ext uri="{28A0092B-C50C-407E-A947-70E740481C1C}">
                           <a14:useLocalDpi xmlns:a14="http://schemas.microsoft.com/office/drawing/2010/main" val="0"/>
@@ -9073,7 +8987,7 @@
                     </pic:cNvPicPr>
                   </pic:nvPicPr>
                   <pic:blipFill>
-                    <a:blip r:embed="rId100">
+                    <a:blip r:embed="rId101">
                       <a:extLst>
                         <a:ext uri="{28A0092B-C50C-407E-A947-70E740481C1C}">
                           <a14:useLocalDpi xmlns:a14="http://schemas.microsoft.com/office/drawing/2010/main" val="0"/>
@@ -9137,15 +9051,7 @@
     </w:p>
     <w:p>
       <w:r>
-        <w:t xml:space="preserve">The last thing we need to implement </w:t>
-      </w:r>
-      <w:proofErr w:type="gramStart"/>
-      <w:r>
-        <w:t>in order for</w:t>
-      </w:r>
-      <w:proofErr w:type="gramEnd"/>
-      <w:r>
-        <w:t xml:space="preserve"> our forum to create posts is implement </w:t>
+        <w:t xml:space="preserve">The last thing we need to implement in order for our forum to create posts is implement </w:t>
       </w:r>
       <w:r>
         <w:rPr>
@@ -9231,7 +9137,7 @@
                     </pic:cNvPicPr>
                   </pic:nvPicPr>
                   <pic:blipFill>
-                    <a:blip r:embed="rId101">
+                    <a:blip r:embed="rId102">
                       <a:extLst>
                         <a:ext uri="{28A0092B-C50C-407E-A947-70E740481C1C}">
                           <a14:useLocalDpi xmlns:a14="http://schemas.microsoft.com/office/drawing/2010/main" val="0"/>
@@ -9292,15 +9198,7 @@
         <w:t xml:space="preserve"> </w:t>
       </w:r>
       <w:r>
-        <w:t>(</w:t>
-      </w:r>
-      <w:proofErr w:type="gramStart"/>
-      <w:r>
-        <w:t>similar to</w:t>
-      </w:r>
-      <w:proofErr w:type="gramEnd"/>
-      <w:r>
-        <w:t xml:space="preserve"> </w:t>
+        <w:t xml:space="preserve">(similar to </w:t>
       </w:r>
       <w:r>
         <w:rPr>
@@ -9316,8 +9214,8 @@
       </w:r>
     </w:p>
     <w:sectPr>
-      <w:headerReference w:type="default" r:id="rId102"/>
-      <w:footerReference w:type="default" r:id="rId103"/>
+      <w:headerReference w:type="default" r:id="rId103"/>
+      <w:footerReference w:type="default" r:id="rId104"/>
       <w:pgSz w:w="11909" w:h="16834" w:code="9"/>
       <w:pgMar w:top="720" w:right="720" w:bottom="720" w:left="720" w:header="567" w:footer="794" w:gutter="0"/>
       <w:cols w:space="720"/>
@@ -9328,7 +9226,7 @@
 </file>
 
 <file path=word/endnotes.xml><?xml version="1.0" encoding="utf-8"?>
-<w:endnotes xmlns:wpc="http://schemas.microsoft.com/office/word/2010/wordprocessingCanvas" xmlns:cx="http://schemas.microsoft.com/office/drawing/2014/chartex" xmlns:cx1="http://schemas.microsoft.com/office/drawing/2015/9/8/chartex" xmlns:cx2="http://schemas.microsoft.com/office/drawing/2015/10/21/chartex" xmlns:cx3="http://schemas.microsoft.com/office/drawing/2016/5/9/chartex" xmlns:cx4="http://schemas.microsoft.com/office/drawing/2016/5/10/chartex" xmlns:cx5="http://schemas.microsoft.com/office/drawing/2016/5/11/chartex" xmlns:cx6="http://schemas.microsoft.com/office/drawing/2016/5/12/chartex" xmlns:cx7="http://schemas.microsoft.com/office/drawing/2016/5/13/chartex" xmlns:cx8="http://schemas.microsoft.com/office/drawing/2016/5/14/chartex" xmlns:mc="http://schemas.openxmlformats.org/markup-compatibility/2006" xmlns:aink="http://schemas.microsoft.com/office/drawing/2016/ink" xmlns:am3d="http://schemas.microsoft.com/office/drawing/2017/model3d" xmlns:o="urn:schemas-microsoft-com:office:office" xmlns:r="http://schemas.openxmlformats.org/officeDocument/2006/relationships" xmlns:m="http://schemas.openxmlformats.org/officeDocument/2006/math" xmlns:v="urn:schemas-microsoft-com:vml" xmlns:wp14="http://schemas.microsoft.com/office/word/2010/wordprocessingDrawing" xmlns:wp="http://schemas.openxmlformats.org/drawingml/2006/wordprocessingDrawing" xmlns:w10="urn:schemas-microsoft-com:office:word" xmlns:w="http://schemas.openxmlformats.org/wordprocessingml/2006/main" xmlns:w14="http://schemas.microsoft.com/office/word/2010/wordml" xmlns:w15="http://schemas.microsoft.com/office/word/2012/wordml" xmlns:w16cid="http://schemas.microsoft.com/office/word/2016/wordml/cid" xmlns:w16se="http://schemas.microsoft.com/office/word/2015/wordml/symex" xmlns:wpg="http://schemas.microsoft.com/office/word/2010/wordprocessingGroup" xmlns:wpi="http://schemas.microsoft.com/office/word/2010/wordprocessingInk" xmlns:wne="http://schemas.microsoft.com/office/word/2006/wordml" xmlns:wps="http://schemas.microsoft.com/office/word/2010/wordprocessingShape" mc:Ignorable="w14 w15 w16se w16cid wp14">
+<w:endnotes xmlns:wpc="http://schemas.microsoft.com/office/word/2010/wordprocessingCanvas" xmlns:cx="http://schemas.microsoft.com/office/drawing/2014/chartex" xmlns:cx1="http://schemas.microsoft.com/office/drawing/2015/9/8/chartex" xmlns:mc="http://schemas.openxmlformats.org/markup-compatibility/2006" xmlns:o="urn:schemas-microsoft-com:office:office" xmlns:r="http://schemas.openxmlformats.org/officeDocument/2006/relationships" xmlns:m="http://schemas.openxmlformats.org/officeDocument/2006/math" xmlns:v="urn:schemas-microsoft-com:vml" xmlns:wp14="http://schemas.microsoft.com/office/word/2010/wordprocessingDrawing" xmlns:wp="http://schemas.openxmlformats.org/drawingml/2006/wordprocessingDrawing" xmlns:w10="urn:schemas-microsoft-com:office:word" xmlns:w="http://schemas.openxmlformats.org/wordprocessingml/2006/main" xmlns:w14="http://schemas.microsoft.com/office/word/2010/wordml" xmlns:w15="http://schemas.microsoft.com/office/word/2012/wordml" xmlns:w16se="http://schemas.microsoft.com/office/word/2015/wordml/symex" xmlns:wpg="http://schemas.microsoft.com/office/word/2010/wordprocessingGroup" xmlns:wpi="http://schemas.microsoft.com/office/word/2010/wordprocessingInk" xmlns:wne="http://schemas.microsoft.com/office/word/2006/wordml" xmlns:wps="http://schemas.microsoft.com/office/word/2010/wordprocessingShape" mc:Ignorable="w14 w15 w16se wp14">
   <w:endnote w:type="separator" w:id="-1">
     <w:p>
       <w:pPr>
@@ -9353,7 +9251,7 @@
 </file>
 
 <file path=word/footer1.xml><?xml version="1.0" encoding="utf-8"?>
-<w:ftr xmlns:wpc="http://schemas.microsoft.com/office/word/2010/wordprocessingCanvas" xmlns:cx="http://schemas.microsoft.com/office/drawing/2014/chartex" xmlns:cx1="http://schemas.microsoft.com/office/drawing/2015/9/8/chartex" xmlns:cx2="http://schemas.microsoft.com/office/drawing/2015/10/21/chartex" xmlns:cx3="http://schemas.microsoft.com/office/drawing/2016/5/9/chartex" xmlns:cx4="http://schemas.microsoft.com/office/drawing/2016/5/10/chartex" xmlns:cx5="http://schemas.microsoft.com/office/drawing/2016/5/11/chartex" xmlns:cx6="http://schemas.microsoft.com/office/drawing/2016/5/12/chartex" xmlns:cx7="http://schemas.microsoft.com/office/drawing/2016/5/13/chartex" xmlns:cx8="http://schemas.microsoft.com/office/drawing/2016/5/14/chartex" xmlns:mc="http://schemas.openxmlformats.org/markup-compatibility/2006" xmlns:aink="http://schemas.microsoft.com/office/drawing/2016/ink" xmlns:am3d="http://schemas.microsoft.com/office/drawing/2017/model3d" xmlns:o="urn:schemas-microsoft-com:office:office" xmlns:r="http://schemas.openxmlformats.org/officeDocument/2006/relationships" xmlns:m="http://schemas.openxmlformats.org/officeDocument/2006/math" xmlns:v="urn:schemas-microsoft-com:vml" xmlns:wp14="http://schemas.microsoft.com/office/word/2010/wordprocessingDrawing" xmlns:wp="http://schemas.openxmlformats.org/drawingml/2006/wordprocessingDrawing" xmlns:w10="urn:schemas-microsoft-com:office:word" xmlns:w="http://schemas.openxmlformats.org/wordprocessingml/2006/main" xmlns:w14="http://schemas.microsoft.com/office/word/2010/wordml" xmlns:w15="http://schemas.microsoft.com/office/word/2012/wordml" xmlns:w16cid="http://schemas.microsoft.com/office/word/2016/wordml/cid" xmlns:w16se="http://schemas.microsoft.com/office/word/2015/wordml/symex" xmlns:wpg="http://schemas.microsoft.com/office/word/2010/wordprocessingGroup" xmlns:wpi="http://schemas.microsoft.com/office/word/2010/wordprocessingInk" xmlns:wne="http://schemas.microsoft.com/office/word/2006/wordml" xmlns:wps="http://schemas.microsoft.com/office/word/2010/wordprocessingShape" mc:Ignorable="w14 w15 w16se w16cid wp14">
+<w:ftr xmlns:wpc="http://schemas.microsoft.com/office/word/2010/wordprocessingCanvas" xmlns:cx="http://schemas.microsoft.com/office/drawing/2014/chartex" xmlns:cx1="http://schemas.microsoft.com/office/drawing/2015/9/8/chartex" xmlns:mc="http://schemas.openxmlformats.org/markup-compatibility/2006" xmlns:o="urn:schemas-microsoft-com:office:office" xmlns:r="http://schemas.openxmlformats.org/officeDocument/2006/relationships" xmlns:m="http://schemas.openxmlformats.org/officeDocument/2006/math" xmlns:v="urn:schemas-microsoft-com:vml" xmlns:wp14="http://schemas.microsoft.com/office/word/2010/wordprocessingDrawing" xmlns:wp="http://schemas.openxmlformats.org/drawingml/2006/wordprocessingDrawing" xmlns:w10="urn:schemas-microsoft-com:office:word" xmlns:w="http://schemas.openxmlformats.org/wordprocessingml/2006/main" xmlns:w14="http://schemas.microsoft.com/office/word/2010/wordml" xmlns:w15="http://schemas.microsoft.com/office/word/2012/wordml" xmlns:w16se="http://schemas.microsoft.com/office/word/2015/wordml/symex" xmlns:wpg="http://schemas.microsoft.com/office/word/2010/wordprocessingGroup" xmlns:wpi="http://schemas.microsoft.com/office/word/2010/wordprocessingInk" xmlns:wne="http://schemas.microsoft.com/office/word/2006/wordml" xmlns:wps="http://schemas.microsoft.com/office/word/2010/wordprocessingShape" mc:Ignorable="w14 w15 w16se wp14">
   <w:p>
     <w:pPr>
       <w:pStyle w:val="Footer"/>
@@ -9493,7 +9391,7 @@
         </mc:Choice>
         <mc:Fallback>
           <w:pict>
-            <v:line w14:anchorId="0082150E" id="Straight Connector 19" o:spid="_x0000_s1026" style="position:absolute;flip:y;z-index:251660288;visibility:visible;mso-wrap-style:square;mso-width-percent:0;mso-height-percent:0;mso-wrap-distance-left:9pt;mso-wrap-distance-top:0;mso-wrap-distance-right:9pt;mso-wrap-distance-bottom:0;mso-position-horizontal:absolute;mso-position-horizontal-relative:text;mso-position-vertical:absolute;mso-position-vertical-relative:text;mso-width-percent:0;mso-height-percent:0;mso-width-relative:page;mso-height-relative:page" from="-.1pt,5.2pt" to="520.7pt,5.2pt" o:gfxdata="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" strokecolor="#f37123" strokeweight="1pt">
+            <v:line w14:anchorId="1F06CF18" id="Straight Connector 19" o:spid="_x0000_s1026" style="position:absolute;flip:y;z-index:251660288;visibility:visible;mso-wrap-style:square;mso-width-percent:0;mso-height-percent:0;mso-wrap-distance-left:9pt;mso-wrap-distance-top:0;mso-wrap-distance-right:9pt;mso-wrap-distance-bottom:0;mso-position-horizontal:absolute;mso-position-horizontal-relative:text;mso-position-vertical:absolute;mso-position-vertical-relative:text;mso-width-percent:0;mso-height-percent:0;mso-width-relative:page;mso-height-relative:page" from="-.1pt,5.2pt" to="520.7pt,5.2pt" o:gfxdata="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" strokecolor="#f37123" strokeweight="1pt">
               <v:stroke endcap="round"/>
             </v:line>
           </w:pict>
@@ -9616,7 +9514,7 @@
                                 <wp:extent cx="201930" cy="201930"/>
                                 <wp:effectExtent l="0" t="0" r="7620" b="7620"/>
                                 <wp:docPr id="12" name="Picture 12">
-                                  <a:hlinkClick xmlns:a="http://schemas.openxmlformats.org/drawingml/2006/main" r:id="rId3"/>
+                                  <a:hlinkClick xmlns:a="http://schemas.openxmlformats.org/drawingml/2006/main" r:id="rId1"/>
                                 </wp:docPr>
                                 <wp:cNvGraphicFramePr>
                                   <a:graphicFrameLocks xmlns:a="http://schemas.openxmlformats.org/drawingml/2006/main" noChangeAspect="1"/>
@@ -9626,7 +9524,7 @@
                                     <pic:pic xmlns:pic="http://schemas.openxmlformats.org/drawingml/2006/picture">
                                       <pic:nvPicPr>
                                         <pic:cNvPr id="0" name="Picture 19">
-                                          <a:hlinkClick r:id="rId3"/>
+                                          <a:hlinkClick r:id="rId1"/>
                                         </pic:cNvPr>
                                         <pic:cNvPicPr>
                                           <a:picLocks noChangeAspect="1" noChangeArrowheads="1"/>
@@ -10247,7 +10145,7 @@
                               <pic:pic xmlns:pic="http://schemas.openxmlformats.org/drawingml/2006/picture">
                                 <pic:nvPicPr>
                                   <pic:cNvPr id="0" name="Picture 19">
-                                    <a:hlinkClick r:id="rId1"/>
+                                    <a:hlinkClick r:id="rId22"/>
                                   </pic:cNvPr>
                                   <pic:cNvPicPr>
                                     <a:picLocks noChangeAspect="1" noChangeArrowheads="1"/>
@@ -10976,7 +10874,7 @@
                               <w:sz w:val="18"/>
                               <w:szCs w:val="18"/>
                             </w:rPr>
-                            <w:t>18</w:t>
+                            <w:t>6</w:t>
                           </w:r>
                           <w:r>
                             <w:rPr>
@@ -11097,7 +10995,7 @@
                         <w:sz w:val="18"/>
                         <w:szCs w:val="18"/>
                       </w:rPr>
-                      <w:t>18</w:t>
+                      <w:t>6</w:t>
                     </w:r>
                     <w:r>
                       <w:rPr>
@@ -11162,7 +11060,7 @@
 </file>
 
 <file path=word/footnotes.xml><?xml version="1.0" encoding="utf-8"?>
-<w:footnotes xmlns:wpc="http://schemas.microsoft.com/office/word/2010/wordprocessingCanvas" xmlns:cx="http://schemas.microsoft.com/office/drawing/2014/chartex" xmlns:cx1="http://schemas.microsoft.com/office/drawing/2015/9/8/chartex" xmlns:cx2="http://schemas.microsoft.com/office/drawing/2015/10/21/chartex" xmlns:cx3="http://schemas.microsoft.com/office/drawing/2016/5/9/chartex" xmlns:cx4="http://schemas.microsoft.com/office/drawing/2016/5/10/chartex" xmlns:cx5="http://schemas.microsoft.com/office/drawing/2016/5/11/chartex" xmlns:cx6="http://schemas.microsoft.com/office/drawing/2016/5/12/chartex" xmlns:cx7="http://schemas.microsoft.com/office/drawing/2016/5/13/chartex" xmlns:cx8="http://schemas.microsoft.com/office/drawing/2016/5/14/chartex" xmlns:mc="http://schemas.openxmlformats.org/markup-compatibility/2006" xmlns:aink="http://schemas.microsoft.com/office/drawing/2016/ink" xmlns:am3d="http://schemas.microsoft.com/office/drawing/2017/model3d" xmlns:o="urn:schemas-microsoft-com:office:office" xmlns:r="http://schemas.openxmlformats.org/officeDocument/2006/relationships" xmlns:m="http://schemas.openxmlformats.org/officeDocument/2006/math" xmlns:v="urn:schemas-microsoft-com:vml" xmlns:wp14="http://schemas.microsoft.com/office/word/2010/wordprocessingDrawing" xmlns:wp="http://schemas.openxmlformats.org/drawingml/2006/wordprocessingDrawing" xmlns:w10="urn:schemas-microsoft-com:office:word" xmlns:w="http://schemas.openxmlformats.org/wordprocessingml/2006/main" xmlns:w14="http://schemas.microsoft.com/office/word/2010/wordml" xmlns:w15="http://schemas.microsoft.com/office/word/2012/wordml" xmlns:w16cid="http://schemas.microsoft.com/office/word/2016/wordml/cid" xmlns:w16se="http://schemas.microsoft.com/office/word/2015/wordml/symex" xmlns:wpg="http://schemas.microsoft.com/office/word/2010/wordprocessingGroup" xmlns:wpi="http://schemas.microsoft.com/office/word/2010/wordprocessingInk" xmlns:wne="http://schemas.microsoft.com/office/word/2006/wordml" xmlns:wps="http://schemas.microsoft.com/office/word/2010/wordprocessingShape" mc:Ignorable="w14 w15 w16se w16cid wp14">
+<w:footnotes xmlns:wpc="http://schemas.microsoft.com/office/word/2010/wordprocessingCanvas" xmlns:cx="http://schemas.microsoft.com/office/drawing/2014/chartex" xmlns:cx1="http://schemas.microsoft.com/office/drawing/2015/9/8/chartex" xmlns:mc="http://schemas.openxmlformats.org/markup-compatibility/2006" xmlns:o="urn:schemas-microsoft-com:office:office" xmlns:r="http://schemas.openxmlformats.org/officeDocument/2006/relationships" xmlns:m="http://schemas.openxmlformats.org/officeDocument/2006/math" xmlns:v="urn:schemas-microsoft-com:vml" xmlns:wp14="http://schemas.microsoft.com/office/word/2010/wordprocessingDrawing" xmlns:wp="http://schemas.openxmlformats.org/drawingml/2006/wordprocessingDrawing" xmlns:w10="urn:schemas-microsoft-com:office:word" xmlns:w="http://schemas.openxmlformats.org/wordprocessingml/2006/main" xmlns:w14="http://schemas.microsoft.com/office/word/2010/wordml" xmlns:w15="http://schemas.microsoft.com/office/word/2012/wordml" xmlns:w16se="http://schemas.microsoft.com/office/word/2015/wordml/symex" xmlns:wpg="http://schemas.microsoft.com/office/word/2010/wordprocessingGroup" xmlns:wpi="http://schemas.microsoft.com/office/word/2010/wordprocessingInk" xmlns:wne="http://schemas.microsoft.com/office/word/2006/wordml" xmlns:wps="http://schemas.microsoft.com/office/word/2010/wordprocessingShape" mc:Ignorable="w14 w15 w16se wp14">
   <w:footnote w:type="separator" w:id="-1">
     <w:p>
       <w:pPr>
@@ -11187,7 +11085,7 @@
 </file>
 
 <file path=word/header1.xml><?xml version="1.0" encoding="utf-8"?>
-<w:hdr xmlns:wpc="http://schemas.microsoft.com/office/word/2010/wordprocessingCanvas" xmlns:cx="http://schemas.microsoft.com/office/drawing/2014/chartex" xmlns:cx1="http://schemas.microsoft.com/office/drawing/2015/9/8/chartex" xmlns:cx2="http://schemas.microsoft.com/office/drawing/2015/10/21/chartex" xmlns:cx3="http://schemas.microsoft.com/office/drawing/2016/5/9/chartex" xmlns:cx4="http://schemas.microsoft.com/office/drawing/2016/5/10/chartex" xmlns:cx5="http://schemas.microsoft.com/office/drawing/2016/5/11/chartex" xmlns:cx6="http://schemas.microsoft.com/office/drawing/2016/5/12/chartex" xmlns:cx7="http://schemas.microsoft.com/office/drawing/2016/5/13/chartex" xmlns:cx8="http://schemas.microsoft.com/office/drawing/2016/5/14/chartex" xmlns:mc="http://schemas.openxmlformats.org/markup-compatibility/2006" xmlns:aink="http://schemas.microsoft.com/office/drawing/2016/ink" xmlns:am3d="http://schemas.microsoft.com/office/drawing/2017/model3d" xmlns:o="urn:schemas-microsoft-com:office:office" xmlns:r="http://schemas.openxmlformats.org/officeDocument/2006/relationships" xmlns:m="http://schemas.openxmlformats.org/officeDocument/2006/math" xmlns:v="urn:schemas-microsoft-com:vml" xmlns:wp14="http://schemas.microsoft.com/office/word/2010/wordprocessingDrawing" xmlns:wp="http://schemas.openxmlformats.org/drawingml/2006/wordprocessingDrawing" xmlns:w10="urn:schemas-microsoft-com:office:word" xmlns:w="http://schemas.openxmlformats.org/wordprocessingml/2006/main" xmlns:w14="http://schemas.microsoft.com/office/word/2010/wordml" xmlns:w15="http://schemas.microsoft.com/office/word/2012/wordml" xmlns:w16cid="http://schemas.microsoft.com/office/word/2016/wordml/cid" xmlns:w16se="http://schemas.microsoft.com/office/word/2015/wordml/symex" xmlns:wpg="http://schemas.microsoft.com/office/word/2010/wordprocessingGroup" xmlns:wpi="http://schemas.microsoft.com/office/word/2010/wordprocessingInk" xmlns:wne="http://schemas.microsoft.com/office/word/2006/wordml" xmlns:wps="http://schemas.microsoft.com/office/word/2010/wordprocessingShape" mc:Ignorable="w14 w15 w16se w16cid wp14">
+<w:hdr xmlns:wpc="http://schemas.microsoft.com/office/word/2010/wordprocessingCanvas" xmlns:cx="http://schemas.microsoft.com/office/drawing/2014/chartex" xmlns:cx1="http://schemas.microsoft.com/office/drawing/2015/9/8/chartex" xmlns:mc="http://schemas.openxmlformats.org/markup-compatibility/2006" xmlns:o="urn:schemas-microsoft-com:office:office" xmlns:r="http://schemas.openxmlformats.org/officeDocument/2006/relationships" xmlns:m="http://schemas.openxmlformats.org/officeDocument/2006/math" xmlns:v="urn:schemas-microsoft-com:vml" xmlns:wp14="http://schemas.microsoft.com/office/word/2010/wordprocessingDrawing" xmlns:wp="http://schemas.openxmlformats.org/drawingml/2006/wordprocessingDrawing" xmlns:w10="urn:schemas-microsoft-com:office:word" xmlns:w="http://schemas.openxmlformats.org/wordprocessingml/2006/main" xmlns:w14="http://schemas.microsoft.com/office/word/2010/wordml" xmlns:w15="http://schemas.microsoft.com/office/word/2012/wordml" xmlns:w16se="http://schemas.microsoft.com/office/word/2015/wordml/symex" xmlns:wpg="http://schemas.microsoft.com/office/word/2010/wordprocessingGroup" xmlns:wpi="http://schemas.microsoft.com/office/word/2010/wordprocessingInk" xmlns:wne="http://schemas.microsoft.com/office/word/2006/wordml" xmlns:wps="http://schemas.microsoft.com/office/word/2010/wordprocessingShape" mc:Ignorable="w14 w15 w16se wp14">
   <w:p>
     <w:pPr>
       <w:pStyle w:val="Header"/>
@@ -11198,7 +11096,7 @@
 </file>
 
 <file path=word/numbering.xml><?xml version="1.0" encoding="utf-8"?>
-<w:numbering xmlns:wpc="http://schemas.microsoft.com/office/word/2010/wordprocessingCanvas" xmlns:cx="http://schemas.microsoft.com/office/drawing/2014/chartex" xmlns:cx1="http://schemas.microsoft.com/office/drawing/2015/9/8/chartex" xmlns:cx2="http://schemas.microsoft.com/office/drawing/2015/10/21/chartex" xmlns:cx3="http://schemas.microsoft.com/office/drawing/2016/5/9/chartex" xmlns:cx4="http://schemas.microsoft.com/office/drawing/2016/5/10/chartex" xmlns:cx5="http://schemas.microsoft.com/office/drawing/2016/5/11/chartex" xmlns:cx6="http://schemas.microsoft.com/office/drawing/2016/5/12/chartex" xmlns:cx7="http://schemas.microsoft.com/office/drawing/2016/5/13/chartex" xmlns:cx8="http://schemas.microsoft.com/office/drawing/2016/5/14/chartex" xmlns:mc="http://schemas.openxmlformats.org/markup-compatibility/2006" xmlns:aink="http://schemas.microsoft.com/office/drawing/2016/ink" xmlns:am3d="http://schemas.microsoft.com/office/drawing/2017/model3d" xmlns:o="urn:schemas-microsoft-com:office:office" xmlns:r="http://schemas.openxmlformats.org/officeDocument/2006/relationships" xmlns:m="http://schemas.openxmlformats.org/officeDocument/2006/math" xmlns:v="urn:schemas-microsoft-com:vml" xmlns:wp14="http://schemas.microsoft.com/office/word/2010/wordprocessingDrawing" xmlns:wp="http://schemas.openxmlformats.org/drawingml/2006/wordprocessingDrawing" xmlns:w10="urn:schemas-microsoft-com:office:word" xmlns:w="http://schemas.openxmlformats.org/wordprocessingml/2006/main" xmlns:w14="http://schemas.microsoft.com/office/word/2010/wordml" xmlns:w15="http://schemas.microsoft.com/office/word/2012/wordml" xmlns:w16cid="http://schemas.microsoft.com/office/word/2016/wordml/cid" xmlns:w16se="http://schemas.microsoft.com/office/word/2015/wordml/symex" xmlns:wpg="http://schemas.microsoft.com/office/word/2010/wordprocessingGroup" xmlns:wpi="http://schemas.microsoft.com/office/word/2010/wordprocessingInk" xmlns:wne="http://schemas.microsoft.com/office/word/2006/wordml" xmlns:wps="http://schemas.microsoft.com/office/word/2010/wordprocessingShape" mc:Ignorable="w14 w15 w16se w16cid wp14">
+<w:numbering xmlns:wpc="http://schemas.microsoft.com/office/word/2010/wordprocessingCanvas" xmlns:cx="http://schemas.microsoft.com/office/drawing/2014/chartex" xmlns:cx1="http://schemas.microsoft.com/office/drawing/2015/9/8/chartex" xmlns:mc="http://schemas.openxmlformats.org/markup-compatibility/2006" xmlns:o="urn:schemas-microsoft-com:office:office" xmlns:r="http://schemas.openxmlformats.org/officeDocument/2006/relationships" xmlns:m="http://schemas.openxmlformats.org/officeDocument/2006/math" xmlns:v="urn:schemas-microsoft-com:vml" xmlns:wp14="http://schemas.microsoft.com/office/word/2010/wordprocessingDrawing" xmlns:wp="http://schemas.openxmlformats.org/drawingml/2006/wordprocessingDrawing" xmlns:w10="urn:schemas-microsoft-com:office:word" xmlns:w="http://schemas.openxmlformats.org/wordprocessingml/2006/main" xmlns:w14="http://schemas.microsoft.com/office/word/2010/wordml" xmlns:w15="http://schemas.microsoft.com/office/word/2012/wordml" xmlns:w16se="http://schemas.microsoft.com/office/word/2015/wordml/symex" xmlns:wpg="http://schemas.microsoft.com/office/word/2010/wordprocessingGroup" xmlns:wpi="http://schemas.microsoft.com/office/word/2010/wordprocessingInk" xmlns:wne="http://schemas.microsoft.com/office/word/2006/wordml" xmlns:wps="http://schemas.microsoft.com/office/word/2010/wordprocessingShape" mc:Ignorable="w14 w15 w16se wp14">
   <w:abstractNum w:abstractNumId="0" w15:restartNumberingAfterBreak="0">
     <w:nsid w:val="04E60920"/>
     <w:multiLevelType w:val="hybridMultilevel"/>
@@ -16440,7 +16338,7 @@
 </file>
 
 <file path=word/styles.xml><?xml version="1.0" encoding="utf-8"?>
-<w:styles xmlns:mc="http://schemas.openxmlformats.org/markup-compatibility/2006" xmlns:r="http://schemas.openxmlformats.org/officeDocument/2006/relationships" xmlns:w="http://schemas.openxmlformats.org/wordprocessingml/2006/main" xmlns:w14="http://schemas.microsoft.com/office/word/2010/wordml" xmlns:w15="http://schemas.microsoft.com/office/word/2012/wordml" xmlns:w16cid="http://schemas.microsoft.com/office/word/2016/wordml/cid" xmlns:w16se="http://schemas.microsoft.com/office/word/2015/wordml/symex" mc:Ignorable="w14 w15 w16se w16cid">
+<w:styles xmlns:mc="http://schemas.openxmlformats.org/markup-compatibility/2006" xmlns:r="http://schemas.openxmlformats.org/officeDocument/2006/relationships" xmlns:w="http://schemas.openxmlformats.org/wordprocessingml/2006/main" xmlns:w14="http://schemas.microsoft.com/office/word/2010/wordml" xmlns:w15="http://schemas.microsoft.com/office/word/2012/wordml" xmlns:w16se="http://schemas.microsoft.com/office/word/2015/wordml/symex" mc:Ignorable="w14 w15 w16se">
   <w:docDefaults>
     <w:rPrDefault>
       <w:rPr>
@@ -16456,7 +16354,7 @@
       </w:pPr>
     </w:pPrDefault>
   </w:docDefaults>
-  <w:latentStyles w:defLockedState="0" w:defUIPriority="99" w:defSemiHidden="0" w:defUnhideWhenUsed="0" w:defQFormat="0" w:count="375">
+  <w:latentStyles w:defLockedState="0" w:defUIPriority="99" w:defSemiHidden="0" w:defUnhideWhenUsed="0" w:defQFormat="0" w:count="371">
     <w:lsdException w:name="Normal" w:uiPriority="0" w:qFormat="1"/>
     <w:lsdException w:name="heading 1" w:uiPriority="9" w:qFormat="1"/>
     <w:lsdException w:name="heading 2" w:semiHidden="1" w:uiPriority="9" w:unhideWhenUsed="1" w:qFormat="1"/>
@@ -16562,6 +16460,7 @@
     <w:lsdException w:name="HTML Sample" w:semiHidden="1" w:unhideWhenUsed="1"/>
     <w:lsdException w:name="HTML Typewriter" w:semiHidden="1" w:unhideWhenUsed="1"/>
     <w:lsdException w:name="HTML Variable" w:semiHidden="1" w:unhideWhenUsed="1"/>
+    <w:lsdException w:name="Normal Table" w:semiHidden="1" w:unhideWhenUsed="1"/>
     <w:lsdException w:name="annotation subject" w:semiHidden="1" w:unhideWhenUsed="1"/>
     <w:lsdException w:name="No List" w:semiHidden="1" w:unhideWhenUsed="1"/>
     <w:lsdException w:name="Outline List 1" w:semiHidden="1" w:unhideWhenUsed="1"/>
@@ -16605,8 +16504,10 @@
     <w:lsdException w:name="Table Elegant" w:semiHidden="1" w:unhideWhenUsed="1"/>
     <w:lsdException w:name="Table Professional" w:semiHidden="1" w:unhideWhenUsed="1"/>
     <w:lsdException w:name="Table Subtle 1" w:semiHidden="1" w:unhideWhenUsed="1"/>
+    <w:lsdException w:name="Table Subtle 2" w:semiHidden="1" w:unhideWhenUsed="1"/>
     <w:lsdException w:name="Table Web 1" w:semiHidden="1" w:unhideWhenUsed="1"/>
     <w:lsdException w:name="Table Web 2" w:semiHidden="1" w:unhideWhenUsed="1"/>
+    <w:lsdException w:name="Table Web 3" w:semiHidden="1" w:unhideWhenUsed="1"/>
     <w:lsdException w:name="Balloon Text" w:semiHidden="1" w:unhideWhenUsed="1"/>
     <w:lsdException w:name="Table Grid" w:uiPriority="59"/>
     <w:lsdException w:name="Table Theme" w:semiHidden="1" w:unhideWhenUsed="1"/>
@@ -16825,10 +16726,6 @@
     <w:lsdException w:name="List Table 5 Dark Accent 6" w:uiPriority="50"/>
     <w:lsdException w:name="List Table 6 Colorful Accent 6" w:uiPriority="51"/>
     <w:lsdException w:name="List Table 7 Colorful Accent 6" w:uiPriority="52"/>
-    <w:lsdException w:name="Mention" w:semiHidden="1" w:unhideWhenUsed="1"/>
-    <w:lsdException w:name="Smart Hyperlink" w:semiHidden="1" w:unhideWhenUsed="1"/>
-    <w:lsdException w:name="Hashtag" w:semiHidden="1" w:unhideWhenUsed="1"/>
-    <w:lsdException w:name="Unresolved Mention" w:semiHidden="1" w:unhideWhenUsed="1"/>
   </w:latentStyles>
   <w:style w:type="paragraph" w:default="1" w:styleId="Normal">
     <w:name w:val="Normal"/>
@@ -16957,6 +16854,7 @@
   <w:style w:type="character" w:default="1" w:styleId="DefaultParagraphFont">
     <w:name w:val="Default Paragraph Font"/>
     <w:uiPriority w:val="1"/>
+    <w:semiHidden/>
     <w:unhideWhenUsed/>
   </w:style>
   <w:style w:type="table" w:default="1" w:styleId="TableNormal">
@@ -17558,7 +17456,7 @@
 </file>
 
 <file path=customXml/itemProps1.xml><?xml version="1.0" encoding="utf-8"?>
-<ds:datastoreItem xmlns:ds="http://schemas.openxmlformats.org/officeDocument/2006/customXml" ds:itemID="{0CB0ADE4-A760-4EAE-9008-742F7FE86453}">
+<ds:datastoreItem xmlns:ds="http://schemas.openxmlformats.org/officeDocument/2006/customXml" ds:itemID="{6B4D800F-6794-4379-9CC8-26638F829C96}">
   <ds:schemaRefs>
     <ds:schemaRef ds:uri="http://schemas.openxmlformats.org/officeDocument/2006/bibliography"/>
   </ds:schemaRefs>

</xml_diff>